<commit_message>
Exam - Shared Trip
</commit_message>
<xml_diff>
--- a/C# Web Basics - September 2020/13 EXAM PREPARATION/01. Shared Trip_Problem Description.docx
+++ b/C# Web Basics - September 2020/13 EXAM PREPARATION/01. Shared Trip_Problem Description.docx
@@ -343,6 +343,7 @@
       </w:pPr>
       <w:r>
         <w:rPr>
+          <w:highlight w:val="cyan"/>
           <w:lang w:val="sq-AL"/>
         </w:rPr>
         <w:t xml:space="preserve">The </w:t>
@@ -351,12 +352,14 @@
         <w:rPr>
           <w:b/>
           <w:bCs/>
+          <w:highlight w:val="cyan"/>
           <w:lang w:val="sq-AL"/>
         </w:rPr>
         <w:t>Database</w:t>
       </w:r>
       <w:r>
         <w:rPr>
+          <w:highlight w:val="cyan"/>
           <w:lang w:val="sq-AL"/>
         </w:rPr>
         <w:t xml:space="preserve"> of </w:t>
@@ -365,24 +368,28 @@
         <w:rPr>
           <w:b/>
           <w:bCs/>
+          <w:highlight w:val="cyan"/>
           <w:lang w:val="sq-AL"/>
         </w:rPr>
         <w:t>SharedTrip</w:t>
       </w:r>
       <w:r>
         <w:rPr>
+          <w:highlight w:val="cyan"/>
           <w:lang w:val="sq-AL"/>
         </w:rPr>
         <w:t xml:space="preserve"> </w:t>
       </w:r>
       <w:r>
         <w:rPr>
+          <w:highlight w:val="cyan"/>
           <w:lang w:val="sq-AL"/>
         </w:rPr>
         <w:t>needs to</w:t>
       </w:r>
       <w:r>
         <w:rPr>
+          <w:highlight w:val="cyan"/>
           <w:lang w:val="sq-AL"/>
         </w:rPr>
         <w:t xml:space="preserve"> support </w:t>
@@ -391,6 +398,7 @@
         <w:rPr>
           <w:b/>
           <w:bCs/>
+          <w:highlight w:val="cyan"/>
           <w:lang w:val="sq-AL"/>
         </w:rPr>
         <w:t>3</w:t>
@@ -399,12 +407,14 @@
         <w:rPr>
           <w:b/>
           <w:bCs/>
+          <w:highlight w:val="cyan"/>
           <w:lang w:val="sq-AL"/>
         </w:rPr>
         <w:t xml:space="preserve"> entities</w:t>
       </w:r>
       <w:r>
         <w:rPr>
+          <w:highlight w:val="cyan"/>
           <w:lang w:val="sq-AL"/>
         </w:rPr>
         <w:t>:</w:t>
@@ -533,12 +543,22 @@
           <w:rFonts w:asciiTheme="minorHAnsi" w:hAnsiTheme="minorHAnsi" w:cstheme="minorHAnsi"/>
           <w:b w:val="0"/>
         </w:rPr>
-        <w:t xml:space="preserve">– a </w:t>
+        <w:t xml:space="preserve">– </w:t>
       </w:r>
       <w:r>
         <w:rPr>
           <w:rStyle w:val="CodeChar"/>
           <w:rFonts w:asciiTheme="minorHAnsi" w:hAnsiTheme="minorHAnsi" w:cstheme="minorHAnsi"/>
+          <w:b w:val="0"/>
+          <w:highlight w:val="cyan"/>
+        </w:rPr>
+        <w:t xml:space="preserve">a </w:t>
+      </w:r>
+      <w:r>
+        <w:rPr>
+          <w:rStyle w:val="CodeChar"/>
+          <w:rFonts w:asciiTheme="minorHAnsi" w:hAnsiTheme="minorHAnsi" w:cstheme="minorHAnsi"/>
+          <w:highlight w:val="cyan"/>
         </w:rPr>
         <w:t>string</w:t>
       </w:r>
@@ -546,47 +566,67 @@
         <w:rPr>
           <w:rStyle w:val="CodeChar"/>
           <w:rFonts w:asciiTheme="minorHAnsi" w:hAnsiTheme="minorHAnsi" w:cstheme="minorHAnsi"/>
+          <w:highlight w:val="cyan"/>
           <w:lang w:val="bg-BG"/>
         </w:rPr>
         <w:t xml:space="preserve"> </w:t>
       </w:r>
       <w:r>
+        <w:rPr>
+          <w:highlight w:val="cyan"/>
+        </w:rPr>
         <w:t xml:space="preserve">with </w:t>
       </w:r>
       <w:r>
         <w:rPr>
           <w:b/>
+          <w:highlight w:val="cyan"/>
         </w:rPr>
         <w:t>min length</w:t>
       </w:r>
       <w:r>
+        <w:rPr>
+          <w:highlight w:val="cyan"/>
+        </w:rPr>
         <w:t xml:space="preserve"> </w:t>
       </w:r>
       <w:r>
         <w:rPr>
           <w:b/>
+          <w:highlight w:val="cyan"/>
         </w:rPr>
         <w:t xml:space="preserve">5 </w:t>
       </w:r>
       <w:r>
+        <w:rPr>
+          <w:highlight w:val="cyan"/>
+        </w:rPr>
         <w:t xml:space="preserve">and </w:t>
       </w:r>
       <w:r>
         <w:rPr>
           <w:b/>
+          <w:highlight w:val="cyan"/>
         </w:rPr>
         <w:t>max length 20</w:t>
       </w:r>
       <w:r>
+        <w:rPr>
+          <w:highlight w:val="cyan"/>
+        </w:rPr>
         <w:t xml:space="preserve"> (</w:t>
       </w:r>
       <w:r>
         <w:rPr>
           <w:rStyle w:val="ab"/>
+          <w:highlight w:val="cyan"/>
         </w:rPr>
         <w:t>required</w:t>
       </w:r>
       <w:r>
+        <w:rPr>
+          <w:highlight w:val="cyan"/>
+        </w:rPr>
         <w:t>)</w:t>
       </w:r>
     </w:p>
@@ -634,6 +674,7 @@
           <w:rStyle w:val="CodeChar"/>
           <w:rFonts w:asciiTheme="minorHAnsi" w:hAnsiTheme="minorHAnsi" w:cstheme="minorHAnsi"/>
           <w:b w:val="0"/>
+          <w:highlight w:val="cyan"/>
         </w:rPr>
         <w:t xml:space="preserve">a </w:t>
       </w:r>
@@ -641,6 +682,7 @@
         <w:rPr>
           <w:rStyle w:val="CodeChar"/>
           <w:rFonts w:asciiTheme="minorHAnsi" w:hAnsiTheme="minorHAnsi" w:cstheme="minorHAnsi"/>
+          <w:highlight w:val="cyan"/>
         </w:rPr>
         <w:t>string</w:t>
       </w:r>
@@ -648,19 +690,27 @@
         <w:rPr>
           <w:rStyle w:val="CodeChar"/>
           <w:rFonts w:asciiTheme="minorHAnsi" w:hAnsiTheme="minorHAnsi" w:cstheme="minorHAnsi"/>
+          <w:highlight w:val="cyan"/>
         </w:rPr>
         <w:t xml:space="preserve"> </w:t>
       </w:r>
       <w:r>
+        <w:rPr>
+          <w:highlight w:val="cyan"/>
+        </w:rPr>
         <w:t>(</w:t>
       </w:r>
       <w:r>
         <w:rPr>
           <w:b/>
+          <w:highlight w:val="cyan"/>
         </w:rPr>
         <w:t>required</w:t>
       </w:r>
       <w:r>
+        <w:rPr>
+          <w:highlight w:val="cyan"/>
+        </w:rPr>
         <w:t>)</w:t>
       </w:r>
     </w:p>
@@ -672,6 +722,9 @@
           <w:numId w:val="17"/>
         </w:numPr>
         <w:jc w:val="both"/>
+        <w:rPr>
+          <w:highlight w:val="cyan"/>
+        </w:rPr>
       </w:pPr>
       <w:r>
         <w:rPr>
@@ -704,6 +757,7 @@
           <w:rStyle w:val="CodeChar"/>
           <w:rFonts w:asciiTheme="minorHAnsi" w:hAnsiTheme="minorHAnsi" w:cstheme="minorHAnsi"/>
           <w:b w:val="0"/>
+          <w:highlight w:val="cyan"/>
         </w:rPr>
         <w:t xml:space="preserve">a </w:t>
       </w:r>
@@ -711,6 +765,7 @@
         <w:rPr>
           <w:rStyle w:val="CodeChar"/>
           <w:rFonts w:asciiTheme="minorHAnsi" w:hAnsiTheme="minorHAnsi" w:cstheme="minorHAnsi"/>
+          <w:highlight w:val="cyan"/>
         </w:rPr>
         <w:t>string</w:t>
       </w:r>
@@ -718,43 +773,57 @@
         <w:rPr>
           <w:rStyle w:val="CodeChar"/>
           <w:rFonts w:asciiTheme="minorHAnsi" w:hAnsiTheme="minorHAnsi" w:cstheme="minorHAnsi"/>
+          <w:highlight w:val="cyan"/>
         </w:rPr>
         <w:t xml:space="preserve"> </w:t>
       </w:r>
       <w:r>
+        <w:rPr>
+          <w:highlight w:val="cyan"/>
+        </w:rPr>
         <w:t xml:space="preserve">with </w:t>
       </w:r>
       <w:r>
         <w:rPr>
           <w:b/>
+          <w:highlight w:val="cyan"/>
         </w:rPr>
         <w:t>min length</w:t>
       </w:r>
       <w:r>
+        <w:rPr>
+          <w:highlight w:val="cyan"/>
+        </w:rPr>
         <w:t xml:space="preserve"> </w:t>
       </w:r>
       <w:r>
         <w:rPr>
           <w:b/>
-        </w:rPr>
-        <w:t>6</w:t>
+          <w:highlight w:val="cyan"/>
+        </w:rPr>
+        <w:t xml:space="preserve">6 </w:t>
+      </w:r>
+      <w:r>
+        <w:rPr>
+          <w:highlight w:val="cyan"/>
+        </w:rPr>
+        <w:t xml:space="preserve">and </w:t>
       </w:r>
       <w:r>
         <w:rPr>
           <w:b/>
-        </w:rPr>
+          <w:highlight w:val="cyan"/>
+        </w:rPr>
+        <w:t>max length 20</w:t>
+      </w:r>
+      <w:r>
         <w:t xml:space="preserve"> </w:t>
       </w:r>
       <w:r>
-        <w:t xml:space="preserve">and </w:t>
-      </w:r>
-      <w:r>
-        <w:rPr>
-          <w:b/>
-        </w:rPr>
-        <w:t>max length 20</w:t>
-      </w:r>
-      <w:r>
+        <w:rPr>
+          <w:rStyle w:val="CodeChar"/>
+          <w:rFonts w:asciiTheme="minorHAnsi" w:hAnsiTheme="minorHAnsi" w:cstheme="minorHAnsi"/>
+        </w:rPr>
         <w:t xml:space="preserve"> </w:t>
       </w:r>
       <w:r>
@@ -762,21 +831,22 @@
           <w:rStyle w:val="CodeChar"/>
           <w:rFonts w:asciiTheme="minorHAnsi" w:hAnsiTheme="minorHAnsi" w:cstheme="minorHAnsi"/>
         </w:rPr>
+        <w:t>-</w:t>
+      </w:r>
+      <w:r>
+        <w:rPr>
+          <w:rStyle w:val="CodeChar"/>
+          <w:rFonts w:asciiTheme="minorHAnsi" w:hAnsiTheme="minorHAnsi" w:cstheme="minorHAnsi"/>
+        </w:rPr>
         <w:t xml:space="preserve"> </w:t>
       </w:r>
       <w:r>
         <w:rPr>
           <w:rStyle w:val="CodeChar"/>
           <w:rFonts w:asciiTheme="minorHAnsi" w:hAnsiTheme="minorHAnsi" w:cstheme="minorHAnsi"/>
-        </w:rPr>
-        <w:t>-</w:t>
-      </w:r>
-      <w:r>
-        <w:rPr>
-          <w:rStyle w:val="CodeChar"/>
-          <w:rFonts w:asciiTheme="minorHAnsi" w:hAnsiTheme="minorHAnsi" w:cstheme="minorHAnsi"/>
-        </w:rPr>
-        <w:t xml:space="preserve"> hashed </w:t>
+          <w:highlight w:val="cyan"/>
+        </w:rPr>
+        <w:t xml:space="preserve">hashed </w:t>
       </w:r>
       <w:r>
         <w:rPr>
@@ -784,19 +854,27 @@
           <w:rFonts w:asciiTheme="minorHAnsi" w:hAnsiTheme="minorHAnsi"/>
           <w:b w:val="0"/>
           <w:noProof w:val="0"/>
+          <w:highlight w:val="cyan"/>
         </w:rPr>
         <w:t xml:space="preserve">in the database </w:t>
       </w:r>
       <w:r>
+        <w:rPr>
+          <w:highlight w:val="cyan"/>
+        </w:rPr>
         <w:t>(</w:t>
       </w:r>
       <w:r>
         <w:rPr>
           <w:rStyle w:val="ab"/>
+          <w:highlight w:val="cyan"/>
         </w:rPr>
         <w:t>required</w:t>
       </w:r>
       <w:r>
+        <w:rPr>
+          <w:highlight w:val="cyan"/>
+        </w:rPr>
         <w:t>)</w:t>
       </w:r>
     </w:p>
@@ -829,15 +907,25 @@
         <w:t xml:space="preserve"> collection</w:t>
       </w:r>
       <w:r>
-        <w:t xml:space="preserve"> – a </w:t>
+        <w:t xml:space="preserve"> – </w:t>
+      </w:r>
+      <w:r>
+        <w:rPr>
+          <w:highlight w:val="cyan"/>
+        </w:rPr>
+        <w:t xml:space="preserve">a </w:t>
       </w:r>
       <w:r>
         <w:rPr>
           <w:b/>
+          <w:highlight w:val="cyan"/>
         </w:rPr>
         <w:t>UserTrip</w:t>
       </w:r>
       <w:r>
+        <w:rPr>
+          <w:highlight w:val="cyan"/>
+        </w:rPr>
         <w:t xml:space="preserve"> type</w:t>
       </w:r>
     </w:p>
@@ -958,12 +1046,20 @@
         <w:rPr>
           <w:lang w:val="sq-AL"/>
         </w:rPr>
-        <w:t xml:space="preserve"> – a </w:t>
+        <w:t xml:space="preserve"> – </w:t>
+      </w:r>
+      <w:r>
+        <w:rPr>
+          <w:highlight w:val="cyan"/>
+          <w:lang w:val="sq-AL"/>
+        </w:rPr>
+        <w:t xml:space="preserve">a </w:t>
       </w:r>
       <w:r>
         <w:rPr>
           <w:rStyle w:val="CodeChar"/>
           <w:rFonts w:asciiTheme="minorHAnsi" w:hAnsiTheme="minorHAnsi" w:cstheme="minorHAnsi"/>
+          <w:highlight w:val="cyan"/>
         </w:rPr>
         <w:t>string</w:t>
       </w:r>
@@ -971,20 +1067,28 @@
         <w:rPr>
           <w:rStyle w:val="CodeChar"/>
           <w:rFonts w:asciiTheme="minorHAnsi" w:hAnsiTheme="minorHAnsi" w:cstheme="minorHAnsi"/>
+          <w:highlight w:val="cyan"/>
           <w:lang w:val="bg-BG"/>
         </w:rPr>
         <w:t xml:space="preserve"> </w:t>
       </w:r>
       <w:r>
+        <w:rPr>
+          <w:highlight w:val="cyan"/>
+        </w:rPr>
         <w:t>(</w:t>
       </w:r>
       <w:r>
         <w:rPr>
           <w:rStyle w:val="ab"/>
+          <w:highlight w:val="cyan"/>
         </w:rPr>
         <w:t>required</w:t>
       </w:r>
       <w:r>
+        <w:rPr>
+          <w:highlight w:val="cyan"/>
+        </w:rPr>
         <w:t>)</w:t>
       </w:r>
     </w:p>
@@ -1016,12 +1120,20 @@
         <w:rPr>
           <w:lang w:val="sq-AL"/>
         </w:rPr>
-        <w:t xml:space="preserve"> – a </w:t>
+        <w:t xml:space="preserve"> </w:t>
+      </w:r>
+      <w:r>
+        <w:rPr>
+          <w:highlight w:val="cyan"/>
+          <w:lang w:val="sq-AL"/>
+        </w:rPr>
+        <w:t xml:space="preserve">– a </w:t>
       </w:r>
       <w:r>
         <w:rPr>
           <w:rStyle w:val="CodeChar"/>
           <w:rFonts w:asciiTheme="minorHAnsi" w:hAnsiTheme="minorHAnsi" w:cstheme="minorHAnsi"/>
+          <w:highlight w:val="cyan"/>
         </w:rPr>
         <w:t>string</w:t>
       </w:r>
@@ -1029,20 +1141,28 @@
         <w:rPr>
           <w:rStyle w:val="CodeChar"/>
           <w:rFonts w:asciiTheme="minorHAnsi" w:hAnsiTheme="minorHAnsi" w:cstheme="minorHAnsi"/>
+          <w:highlight w:val="cyan"/>
           <w:lang w:val="bg-BG"/>
         </w:rPr>
         <w:t xml:space="preserve"> </w:t>
       </w:r>
       <w:r>
+        <w:rPr>
+          <w:highlight w:val="cyan"/>
+        </w:rPr>
         <w:t>(</w:t>
       </w:r>
       <w:r>
         <w:rPr>
           <w:rStyle w:val="ab"/>
+          <w:highlight w:val="cyan"/>
         </w:rPr>
         <w:t>required</w:t>
       </w:r>
       <w:r>
+        <w:rPr>
+          <w:highlight w:val="cyan"/>
+        </w:rPr>
         <w:t>)</w:t>
       </w:r>
     </w:p>
@@ -1054,6 +1174,9 @@
           <w:numId w:val="4"/>
         </w:numPr>
         <w:jc w:val="both"/>
+        <w:rPr>
+          <w:highlight w:val="yellow"/>
+        </w:rPr>
       </w:pPr>
       <w:r>
         <w:rPr>
@@ -1074,12 +1197,20 @@
         <w:rPr>
           <w:lang w:val="sq-AL"/>
         </w:rPr>
-        <w:t xml:space="preserve"> – a </w:t>
+        <w:t xml:space="preserve"> – </w:t>
+      </w:r>
+      <w:r>
+        <w:rPr>
+          <w:highlight w:val="yellow"/>
+          <w:lang w:val="sq-AL"/>
+        </w:rPr>
+        <w:t xml:space="preserve">a </w:t>
       </w:r>
       <w:r>
         <w:rPr>
           <w:rStyle w:val="CodeChar"/>
           <w:rFonts w:asciiTheme="minorHAnsi" w:hAnsiTheme="minorHAnsi" w:cstheme="minorHAnsi"/>
+          <w:highlight w:val="yellow"/>
         </w:rPr>
         <w:t>datetime</w:t>
       </w:r>
@@ -1087,33 +1218,48 @@
         <w:rPr>
           <w:rStyle w:val="CodeChar"/>
           <w:rFonts w:asciiTheme="minorHAnsi" w:hAnsiTheme="minorHAnsi" w:cstheme="minorHAnsi"/>
+          <w:highlight w:val="yellow"/>
           <w:lang w:val="bg-BG"/>
         </w:rPr>
         <w:t xml:space="preserve"> </w:t>
       </w:r>
       <w:r>
+        <w:rPr>
+          <w:highlight w:val="yellow"/>
+        </w:rPr>
         <w:t>(</w:t>
       </w:r>
       <w:r>
         <w:rPr>
           <w:rStyle w:val="ab"/>
+          <w:highlight w:val="yellow"/>
         </w:rPr>
         <w:t>required</w:t>
       </w:r>
       <w:r>
+        <w:rPr>
+          <w:highlight w:val="yellow"/>
+        </w:rPr>
         <w:t>)</w:t>
       </w:r>
       <w:r>
+        <w:rPr>
+          <w:highlight w:val="yellow"/>
+        </w:rPr>
         <w:t xml:space="preserve"> (use format: "</w:t>
       </w:r>
       <w:r>
         <w:rPr>
           <w:rFonts w:ascii="Consolas" w:hAnsi="Consolas"/>
           <w:b/>
+          <w:highlight w:val="yellow"/>
         </w:rPr>
         <w:t>dd.MM.yyyy HH:mm</w:t>
       </w:r>
       <w:r>
+        <w:rPr>
+          <w:highlight w:val="yellow"/>
+        </w:rPr>
         <w:t>")</w:t>
       </w:r>
     </w:p>
@@ -1145,16 +1291,25 @@
         <w:rPr>
           <w:lang w:val="sq-AL"/>
         </w:rPr>
-        <w:t xml:space="preserve"> – a</w:t>
-      </w:r>
-      <w:r>
-        <w:rPr>
+        <w:t xml:space="preserve"> – </w:t>
+      </w:r>
+      <w:r>
+        <w:rPr>
+          <w:highlight w:val="cyan"/>
           <w:lang w:val="sq-AL"/>
         </w:rPr>
+        <w:t>a</w:t>
+      </w:r>
+      <w:r>
+        <w:rPr>
+          <w:highlight w:val="cyan"/>
+          <w:lang w:val="sq-AL"/>
+        </w:rPr>
         <w:t>n</w:t>
       </w:r>
       <w:r>
         <w:rPr>
+          <w:highlight w:val="cyan"/>
           <w:lang w:val="sq-AL"/>
         </w:rPr>
         <w:t xml:space="preserve"> </w:t>
@@ -1163,6 +1318,7 @@
         <w:rPr>
           <w:rStyle w:val="CodeChar"/>
           <w:rFonts w:asciiTheme="minorHAnsi" w:hAnsiTheme="minorHAnsi" w:cstheme="minorHAnsi"/>
+          <w:highlight w:val="cyan"/>
         </w:rPr>
         <w:t>integer</w:t>
       </w:r>
@@ -1170,56 +1326,54 @@
         <w:rPr>
           <w:rStyle w:val="CodeChar"/>
           <w:rFonts w:asciiTheme="minorHAnsi" w:hAnsiTheme="minorHAnsi" w:cstheme="minorHAnsi"/>
+          <w:highlight w:val="cyan"/>
           <w:lang w:val="bg-BG"/>
         </w:rPr>
         <w:t xml:space="preserve"> </w:t>
       </w:r>
       <w:r>
+        <w:rPr>
+          <w:highlight w:val="cyan"/>
+        </w:rPr>
         <w:t xml:space="preserve">with </w:t>
       </w:r>
       <w:r>
         <w:rPr>
           <w:b/>
-        </w:rPr>
-        <w:t xml:space="preserve">min </w:t>
+          <w:highlight w:val="cyan"/>
+        </w:rPr>
+        <w:t xml:space="preserve">min value 2 </w:t>
+      </w:r>
+      <w:r>
+        <w:rPr>
+          <w:highlight w:val="cyan"/>
+        </w:rPr>
+        <w:t xml:space="preserve">and </w:t>
       </w:r>
       <w:r>
         <w:rPr>
           <w:b/>
-        </w:rPr>
-        <w:t>value 2</w:t>
-      </w:r>
-      <w:r>
-        <w:rPr>
-          <w:b/>
-        </w:rPr>
-        <w:t xml:space="preserve"> </w:t>
-      </w:r>
-      <w:r>
-        <w:t xml:space="preserve">and </w:t>
-      </w:r>
-      <w:r>
-        <w:rPr>
-          <w:b/>
-        </w:rPr>
-        <w:t xml:space="preserve">max </w:t>
-      </w:r>
-      <w:r>
-        <w:rPr>
-          <w:b/>
-        </w:rPr>
-        <w:t>value 6</w:t>
-      </w:r>
-      <w:r>
+          <w:highlight w:val="cyan"/>
+        </w:rPr>
+        <w:t>max value 6</w:t>
+      </w:r>
+      <w:r>
+        <w:rPr>
+          <w:highlight w:val="cyan"/>
+        </w:rPr>
         <w:t xml:space="preserve"> (</w:t>
       </w:r>
       <w:r>
         <w:rPr>
           <w:rStyle w:val="ab"/>
+          <w:highlight w:val="cyan"/>
         </w:rPr>
         <w:t>required</w:t>
       </w:r>
       <w:r>
+        <w:rPr>
+          <w:highlight w:val="cyan"/>
+        </w:rPr>
         <w:t>)</w:t>
       </w:r>
     </w:p>
@@ -1231,6 +1385,9 @@
           <w:numId w:val="4"/>
         </w:numPr>
         <w:jc w:val="both"/>
+        <w:rPr>
+          <w:highlight w:val="cyan"/>
+        </w:rPr>
       </w:pPr>
       <w:r>
         <w:rPr>
@@ -1251,12 +1408,20 @@
         <w:rPr>
           <w:lang w:val="sq-AL"/>
         </w:rPr>
-        <w:t xml:space="preserve"> – a </w:t>
+        <w:t xml:space="preserve"> – </w:t>
+      </w:r>
+      <w:r>
+        <w:rPr>
+          <w:highlight w:val="cyan"/>
+          <w:lang w:val="sq-AL"/>
+        </w:rPr>
+        <w:t xml:space="preserve">a </w:t>
       </w:r>
       <w:r>
         <w:rPr>
           <w:rStyle w:val="CodeChar"/>
           <w:rFonts w:asciiTheme="minorHAnsi" w:hAnsiTheme="minorHAnsi" w:cstheme="minorHAnsi"/>
+          <w:highlight w:val="cyan"/>
         </w:rPr>
         <w:t>string</w:t>
       </w:r>
@@ -1264,35 +1429,48 @@
         <w:rPr>
           <w:rStyle w:val="CodeChar"/>
           <w:rFonts w:asciiTheme="minorHAnsi" w:hAnsiTheme="minorHAnsi" w:cstheme="minorHAnsi"/>
+          <w:highlight w:val="cyan"/>
           <w:lang w:val="bg-BG"/>
         </w:rPr>
         <w:t xml:space="preserve"> </w:t>
       </w:r>
       <w:r>
+        <w:rPr>
+          <w:highlight w:val="cyan"/>
+        </w:rPr>
         <w:t xml:space="preserve">with </w:t>
       </w:r>
       <w:r>
         <w:rPr>
           <w:b/>
+          <w:highlight w:val="cyan"/>
         </w:rPr>
         <w:t xml:space="preserve">max length </w:t>
       </w:r>
       <w:r>
         <w:rPr>
           <w:b/>
+          <w:highlight w:val="cyan"/>
         </w:rPr>
         <w:t>80</w:t>
       </w:r>
       <w:r>
+        <w:rPr>
+          <w:highlight w:val="cyan"/>
+        </w:rPr>
         <w:t xml:space="preserve"> (</w:t>
       </w:r>
       <w:r>
         <w:rPr>
           <w:rStyle w:val="ab"/>
+          <w:highlight w:val="cyan"/>
         </w:rPr>
         <w:t>required</w:t>
       </w:r>
       <w:r>
+        <w:rPr>
+          <w:highlight w:val="cyan"/>
+        </w:rPr>
         <w:t>)</w:t>
       </w:r>
     </w:p>
@@ -1324,12 +1502,20 @@
         <w:rPr>
           <w:lang w:val="sq-AL"/>
         </w:rPr>
-        <w:t xml:space="preserve"> – a </w:t>
+        <w:t xml:space="preserve"> – </w:t>
+      </w:r>
+      <w:r>
+        <w:rPr>
+          <w:highlight w:val="cyan"/>
+          <w:lang w:val="sq-AL"/>
+        </w:rPr>
+        <w:t xml:space="preserve">a </w:t>
       </w:r>
       <w:r>
         <w:rPr>
           <w:rStyle w:val="CodeChar"/>
           <w:rFonts w:asciiTheme="minorHAnsi" w:hAnsiTheme="minorHAnsi" w:cstheme="minorHAnsi"/>
+          <w:highlight w:val="cyan"/>
         </w:rPr>
         <w:t>string</w:t>
       </w:r>
@@ -1595,28 +1781,42 @@
         <w:jc w:val="both"/>
       </w:pPr>
       <w:r>
+        <w:rPr>
+          <w:highlight w:val="cyan"/>
+        </w:rPr>
         <w:lastRenderedPageBreak/>
         <w:t xml:space="preserve">Implement the entities with the </w:t>
       </w:r>
       <w:r>
         <w:rPr>
           <w:b/>
+          <w:highlight w:val="cyan"/>
         </w:rPr>
         <w:t>correct datatypes</w:t>
       </w:r>
       <w:r>
+        <w:rPr>
+          <w:highlight w:val="cyan"/>
+        </w:rPr>
         <w:t xml:space="preserve"> and </w:t>
       </w:r>
       <w:r>
+        <w:rPr>
+          <w:highlight w:val="cyan"/>
+        </w:rPr>
         <w:t xml:space="preserve">their </w:t>
       </w:r>
       <w:r>
         <w:rPr>
           <w:b/>
+          <w:highlight w:val="cyan"/>
         </w:rPr>
         <w:t>relations</w:t>
       </w:r>
       <w:r>
+        <w:rPr>
+          <w:highlight w:val="cyan"/>
+        </w:rPr>
         <w:t>.</w:t>
       </w:r>
       <w:r>
@@ -1822,12 +2022,21 @@
         <w:pStyle w:val="3"/>
       </w:pPr>
       <w:r>
+        <w:rPr>
+          <w:highlight w:val="cyan"/>
+        </w:rPr>
         <w:t>/</w:t>
       </w:r>
       <w:r>
+        <w:rPr>
+          <w:highlight w:val="cyan"/>
+        </w:rPr>
         <w:t>Trips/All</w:t>
       </w:r>
       <w:r>
+        <w:rPr>
+          <w:highlight w:val="cyan"/>
+        </w:rPr>
         <w:t xml:space="preserve"> (logged-in user)</w:t>
       </w:r>
     </w:p>
@@ -1945,18 +2154,26 @@
         <w:rPr>
           <w:b/>
           <w:bCs/>
+          <w:highlight w:val="cyan"/>
         </w:rPr>
         <w:t>NOTE</w:t>
       </w:r>
       <w:r>
+        <w:rPr>
+          <w:highlight w:val="cyan"/>
+        </w:rPr>
         <w:t xml:space="preserve">: </w:t>
       </w:r>
       <w:r>
+        <w:rPr>
+          <w:highlight w:val="cyan"/>
+        </w:rPr>
         <w:t xml:space="preserve">If the user is logged in and he tries to go the home page, the application must redirect him to the </w:t>
       </w:r>
       <w:r>
         <w:rPr>
           <w:b/>
+          <w:highlight w:val="cyan"/>
         </w:rPr>
         <w:t>/Trips/All</w:t>
       </w:r>
@@ -2154,29 +2371,43 @@
     </w:p>
     <w:p>
       <w:r>
+        <w:rPr>
+          <w:highlight w:val="cyan"/>
+        </w:rPr>
         <w:t>Adds the current user to the given trip. If everything is successful, the user must be redirect to the home page.</w:t>
       </w:r>
     </w:p>
     <w:p>
       <w:pPr>
         <w:jc w:val="both"/>
+        <w:rPr>
+          <w:highlight w:val="cyan"/>
+        </w:rPr>
       </w:pPr>
       <w:r>
         <w:rPr>
           <w:b/>
+          <w:highlight w:val="cyan"/>
         </w:rPr>
         <w:t>NOTE</w:t>
       </w:r>
       <w:r>
+        <w:rPr>
+          <w:highlight w:val="cyan"/>
+        </w:rPr>
         <w:t xml:space="preserve">: The templates should look </w:t>
       </w:r>
       <w:r>
         <w:rPr>
           <w:b/>
+          <w:highlight w:val="cyan"/>
         </w:rPr>
         <w:t>EXACTLY</w:t>
       </w:r>
       <w:r>
+        <w:rPr>
+          <w:highlight w:val="cyan"/>
+        </w:rPr>
         <w:t xml:space="preserve"> as shown above.</w:t>
       </w:r>
     </w:p>
@@ -2187,74 +2418,93 @@
       <w:r>
         <w:rPr>
           <w:b/>
+          <w:highlight w:val="cyan"/>
         </w:rPr>
         <w:t>NOTE</w:t>
       </w:r>
       <w:r>
+        <w:rPr>
+          <w:highlight w:val="cyan"/>
+        </w:rPr>
         <w:t xml:space="preserve">: The templates do </w:t>
       </w:r>
       <w:r>
         <w:rPr>
           <w:b/>
+          <w:highlight w:val="cyan"/>
         </w:rPr>
         <w:t>NOT</w:t>
       </w:r>
       <w:r>
+        <w:rPr>
+          <w:highlight w:val="cyan"/>
+        </w:rPr>
         <w:t xml:space="preserve"> </w:t>
       </w:r>
       <w:r>
         <w:rPr>
           <w:b/>
+          <w:highlight w:val="cyan"/>
         </w:rPr>
         <w:t>require</w:t>
       </w:r>
       <w:r>
+        <w:rPr>
+          <w:highlight w:val="cyan"/>
+        </w:rPr>
         <w:t xml:space="preserve"> </w:t>
       </w:r>
       <w:r>
         <w:rPr>
           <w:b/>
+          <w:highlight w:val="cyan"/>
         </w:rPr>
         <w:t>additional</w:t>
       </w:r>
       <w:r>
+        <w:rPr>
+          <w:highlight w:val="cyan"/>
+        </w:rPr>
         <w:t xml:space="preserve"> </w:t>
       </w:r>
       <w:r>
         <w:rPr>
           <w:b/>
-        </w:rPr>
-        <w:t>CSS</w:t>
+          <w:highlight w:val="cyan"/>
+        </w:rPr>
+        <w:t xml:space="preserve">CSS </w:t>
+      </w:r>
+      <w:r>
+        <w:rPr>
+          <w:highlight w:val="cyan"/>
+        </w:rPr>
+        <w:t xml:space="preserve">for you to write. Only </w:t>
       </w:r>
       <w:r>
         <w:rPr>
           <w:b/>
-        </w:rPr>
-        <w:t xml:space="preserve"> </w:t>
-      </w:r>
-      <w:r>
-        <w:t>for you to write</w:t>
-      </w:r>
-      <w:r>
-        <w:t xml:space="preserve">. Only </w:t>
-      </w:r>
-      <w:r>
-        <w:rPr>
-          <w:b/>
+          <w:highlight w:val="cyan"/>
         </w:rPr>
         <w:t>bootstrap</w:t>
       </w:r>
       <w:r>
+        <w:rPr>
+          <w:highlight w:val="cyan"/>
+        </w:rPr>
         <w:t xml:space="preserve"> and the </w:t>
       </w:r>
       <w:r>
         <w:rPr>
           <w:b/>
           <w:noProof/>
+          <w:highlight w:val="cyan"/>
         </w:rPr>
         <w:t>given css</w:t>
       </w:r>
       <w:r>
+        <w:rPr>
+          <w:highlight w:val="cyan"/>
+        </w:rPr>
         <w:t xml:space="preserve"> are enough.</w:t>
       </w:r>
     </w:p>
@@ -2310,65 +2560,91 @@
       <w:r>
         <w:rPr>
           <w:rStyle w:val="CodeChar"/>
+          <w:highlight w:val="cyan"/>
         </w:rPr>
         <w:t>Guests</w:t>
       </w:r>
       <w:r>
+        <w:rPr>
+          <w:highlight w:val="cyan"/>
+        </w:rPr>
         <w:t xml:space="preserve"> can </w:t>
       </w:r>
       <w:r>
         <w:rPr>
           <w:rStyle w:val="CodeChar"/>
+          <w:highlight w:val="cyan"/>
         </w:rPr>
         <w:t>R</w:t>
       </w:r>
       <w:r>
         <w:rPr>
           <w:rStyle w:val="CodeChar"/>
+          <w:highlight w:val="cyan"/>
         </w:rPr>
         <w:t>egiste</w:t>
       </w:r>
       <w:r>
         <w:rPr>
           <w:rStyle w:val="CodeChar"/>
+          <w:highlight w:val="cyan"/>
         </w:rPr>
         <w:t>r</w:t>
       </w:r>
       <w:r>
+        <w:rPr>
+          <w:highlight w:val="cyan"/>
+        </w:rPr>
         <w:t xml:space="preserve">, </w:t>
       </w:r>
       <w:r>
         <w:rPr>
           <w:rStyle w:val="CodeChar"/>
+          <w:highlight w:val="cyan"/>
         </w:rPr>
         <w:t>L</w:t>
       </w:r>
       <w:r>
         <w:rPr>
           <w:rStyle w:val="CodeChar"/>
+          <w:highlight w:val="cyan"/>
         </w:rPr>
         <w:t>ogin</w:t>
       </w:r>
       <w:r>
+        <w:rPr>
+          <w:highlight w:val="cyan"/>
+        </w:rPr>
         <w:t xml:space="preserve"> and view the </w:t>
       </w:r>
       <w:r>
         <w:rPr>
           <w:rStyle w:val="CodeChar"/>
+          <w:highlight w:val="cyan"/>
         </w:rPr>
         <w:t>Index</w:t>
       </w:r>
       <w:r>
+        <w:rPr>
+          <w:highlight w:val="cyan"/>
+        </w:rPr>
         <w:t xml:space="preserve"> </w:t>
       </w:r>
       <w:r>
         <w:rPr>
           <w:rStyle w:val="CodeChar"/>
+          <w:highlight w:val="cyan"/>
         </w:rPr>
         <w:t>Page</w:t>
       </w:r>
       <w:r>
-        <w:t xml:space="preserve">. </w:t>
+        <w:rPr>
+          <w:highlight w:val="cyan"/>
+        </w:rPr>
+        <w:t>.</w:t>
+      </w:r>
+      <w:r>
+        <w:t xml:space="preserve"> </w:t>
       </w:r>
     </w:p>
     <w:p>
@@ -2378,160 +2654,226 @@
       <w:r>
         <w:rPr>
           <w:rStyle w:val="CodeChar"/>
+          <w:highlight w:val="cyan"/>
         </w:rPr>
         <w:t>Users</w:t>
       </w:r>
       <w:r>
+        <w:rPr>
+          <w:highlight w:val="cyan"/>
+        </w:rPr>
         <w:t xml:space="preserve"> can </w:t>
       </w:r>
       <w:r>
         <w:rPr>
           <w:rStyle w:val="CodeChar"/>
+          <w:highlight w:val="cyan"/>
         </w:rPr>
         <w:t>Add</w:t>
       </w:r>
       <w:r>
         <w:rPr>
           <w:b/>
+          <w:highlight w:val="cyan"/>
         </w:rPr>
         <w:t xml:space="preserve"> </w:t>
       </w:r>
       <w:r>
         <w:rPr>
           <w:rStyle w:val="CodeChar"/>
+          <w:highlight w:val="cyan"/>
         </w:rPr>
         <w:t>Trips</w:t>
       </w:r>
       <w:r>
+        <w:rPr>
+          <w:highlight w:val="cyan"/>
+        </w:rPr>
         <w:t xml:space="preserve"> </w:t>
       </w:r>
       <w:r>
+        <w:rPr>
+          <w:highlight w:val="cyan"/>
+        </w:rPr>
         <w:t xml:space="preserve">and </w:t>
       </w:r>
       <w:r>
+        <w:rPr>
+          <w:highlight w:val="cyan"/>
+        </w:rPr>
         <w:t xml:space="preserve">see </w:t>
       </w:r>
       <w:r>
         <w:rPr>
           <w:rStyle w:val="CodeChar"/>
+          <w:highlight w:val="cyan"/>
         </w:rPr>
         <w:t>Add</w:t>
       </w:r>
       <w:r>
         <w:rPr>
           <w:rStyle w:val="CodeChar"/>
+          <w:highlight w:val="cyan"/>
         </w:rPr>
         <w:t>ed</w:t>
       </w:r>
       <w:r>
+        <w:rPr>
+          <w:highlight w:val="cyan"/>
+        </w:rPr>
         <w:t xml:space="preserve"> </w:t>
       </w:r>
       <w:r>
         <w:rPr>
           <w:rStyle w:val="CodeChar"/>
+          <w:highlight w:val="cyan"/>
         </w:rPr>
         <w:t>Trips</w:t>
       </w:r>
       <w:r>
+        <w:rPr>
+          <w:highlight w:val="cyan"/>
+        </w:rPr>
+        <w:t xml:space="preserve"> on the </w:t>
+      </w:r>
+      <w:r>
+        <w:rPr>
+          <w:rStyle w:val="CodeChar"/>
+          <w:highlight w:val="cyan"/>
+        </w:rPr>
+        <w:t>Home</w:t>
+      </w:r>
+      <w:r>
+        <w:rPr>
+          <w:highlight w:val="cyan"/>
+        </w:rPr>
         <w:t xml:space="preserve"> </w:t>
       </w:r>
       <w:r>
-        <w:t xml:space="preserve">on the </w:t>
-      </w:r>
-      <w:r>
-        <w:rPr>
-          <w:rStyle w:val="CodeChar"/>
+        <w:rPr>
+          <w:rStyle w:val="CodeChar"/>
+          <w:highlight w:val="cyan"/>
+        </w:rPr>
+        <w:t>Page</w:t>
+      </w:r>
+      <w:r>
+        <w:rPr>
+          <w:highlight w:val="cyan"/>
+        </w:rPr>
+        <w:t>.</w:t>
+      </w:r>
+      <w:r>
+        <w:rPr>
+          <w:highlight w:val="cyan"/>
+        </w:rPr>
+        <w:t xml:space="preserve"> </w:t>
+      </w:r>
+      <w:r>
+        <w:rPr>
+          <w:highlight w:val="cyan"/>
+        </w:rPr>
+        <w:t xml:space="preserve">From the </w:t>
+      </w:r>
+      <w:r>
+        <w:rPr>
+          <w:rStyle w:val="CodeChar"/>
+          <w:highlight w:val="cyan"/>
         </w:rPr>
         <w:t>Home</w:t>
       </w:r>
       <w:r>
+        <w:rPr>
+          <w:highlight w:val="cyan"/>
+        </w:rPr>
         <w:t xml:space="preserve"> </w:t>
       </w:r>
       <w:r>
         <w:rPr>
           <w:rStyle w:val="CodeChar"/>
+          <w:highlight w:val="cyan"/>
         </w:rPr>
         <w:t>Page</w:t>
       </w:r>
       <w:r>
-        <w:t>.</w:t>
-      </w:r>
-      <w:r>
+        <w:rPr>
+          <w:highlight w:val="cyan"/>
+        </w:rPr>
         <w:t xml:space="preserve"> </w:t>
       </w:r>
       <w:r>
-        <w:t xml:space="preserve">From the </w:t>
-      </w:r>
-      <w:r>
-        <w:rPr>
-          <w:rStyle w:val="CodeChar"/>
-        </w:rPr>
-        <w:t>Home</w:t>
-      </w:r>
-      <w:r>
+        <w:rPr>
+          <w:highlight w:val="cyan"/>
+        </w:rPr>
+        <w:t xml:space="preserve">they can also view </w:t>
+      </w:r>
+      <w:r>
+        <w:rPr>
+          <w:rStyle w:val="CodeChar"/>
+          <w:highlight w:val="cyan"/>
+        </w:rPr>
+        <w:t>Info</w:t>
+      </w:r>
+      <w:r>
+        <w:rPr>
+          <w:highlight w:val="cyan"/>
+        </w:rPr>
+        <w:t xml:space="preserve"> about each one of th</w:t>
+      </w:r>
+      <w:r>
+        <w:rPr>
+          <w:highlight w:val="cyan"/>
+        </w:rPr>
+        <w:t xml:space="preserve">ose </w:t>
+      </w:r>
+      <w:r>
+        <w:rPr>
+          <w:rStyle w:val="CodeChar"/>
+          <w:highlight w:val="cyan"/>
+        </w:rPr>
+        <w:t>Trips</w:t>
+      </w:r>
+      <w:r>
+        <w:rPr>
+          <w:highlight w:val="cyan"/>
+        </w:rPr>
+        <w:t xml:space="preserve"> and</w:t>
+      </w:r>
+      <w:r>
+        <w:rPr>
+          <w:highlight w:val="cyan"/>
+        </w:rPr>
         <w:t xml:space="preserve"> </w:t>
       </w:r>
       <w:r>
         <w:rPr>
           <w:rStyle w:val="CodeChar"/>
-        </w:rPr>
-        <w:t>Page</w:t>
-      </w:r>
-      <w:r>
-        <w:t xml:space="preserve"> </w:t>
-      </w:r>
-      <w:r>
-        <w:t xml:space="preserve">they can also view </w:t>
-      </w:r>
-      <w:r>
-        <w:rPr>
-          <w:rStyle w:val="CodeChar"/>
-        </w:rPr>
-        <w:t>Info</w:t>
-      </w:r>
-      <w:r>
-        <w:t xml:space="preserve"> about each one of </w:t>
-      </w:r>
-      <w:r>
-        <w:t>th</w:t>
-      </w:r>
-      <w:r>
-        <w:t>ose</w:t>
-      </w:r>
-      <w:r>
-        <w:t xml:space="preserve"> </w:t>
-      </w:r>
-      <w:r>
-        <w:rPr>
-          <w:rStyle w:val="CodeChar"/>
-        </w:rPr>
-        <w:t>Trips</w:t>
-      </w:r>
-      <w:r>
-        <w:t xml:space="preserve"> and</w:t>
-      </w:r>
-      <w:r>
-        <w:t xml:space="preserve"> </w:t>
-      </w:r>
-      <w:r>
-        <w:rPr>
-          <w:rStyle w:val="CodeChar"/>
+          <w:highlight w:val="cyan"/>
         </w:rPr>
         <w:t>Join</w:t>
       </w:r>
       <w:r>
+        <w:rPr>
+          <w:highlight w:val="cyan"/>
+        </w:rPr>
         <w:t xml:space="preserve"> in</w:t>
       </w:r>
       <w:r>
+        <w:rPr>
+          <w:highlight w:val="cyan"/>
+        </w:rPr>
         <w:t xml:space="preserve"> a </w:t>
       </w:r>
       <w:r>
         <w:rPr>
           <w:rStyle w:val="CodeChar"/>
+          <w:highlight w:val="cyan"/>
         </w:rPr>
         <w:t>Trip</w:t>
       </w:r>
       <w:r>
+        <w:rPr>
+          <w:highlight w:val="cyan"/>
+        </w:rPr>
         <w:t>.</w:t>
       </w:r>
     </w:p>
@@ -2551,70 +2893,103 @@
       <w:r>
         <w:rPr>
           <w:rStyle w:val="CodeChar"/>
+          <w:highlight w:val="cyan"/>
         </w:rPr>
         <w:t>Trips</w:t>
       </w:r>
       <w:r>
+        <w:rPr>
+          <w:highlight w:val="cyan"/>
+        </w:rPr>
         <w:t xml:space="preserve"> can be </w:t>
       </w:r>
       <w:r>
         <w:rPr>
           <w:rStyle w:val="CodeChar"/>
+          <w:highlight w:val="cyan"/>
         </w:rPr>
         <w:t>Added</w:t>
       </w:r>
       <w:r>
+        <w:rPr>
+          <w:highlight w:val="cyan"/>
+        </w:rPr>
         <w:t xml:space="preserve"> by </w:t>
       </w:r>
       <w:r>
         <w:rPr>
           <w:rStyle w:val="CodeChar"/>
+          <w:highlight w:val="cyan"/>
         </w:rPr>
         <w:t>Users</w:t>
       </w:r>
       <w:r>
+        <w:rPr>
+          <w:highlight w:val="cyan"/>
+        </w:rPr>
         <w:t>.</w:t>
       </w:r>
       <w:r>
+        <w:rPr>
+          <w:highlight w:val="cyan"/>
+        </w:rPr>
         <w:t xml:space="preserve"> All </w:t>
       </w:r>
       <w:r>
+        <w:rPr>
+          <w:highlight w:val="cyan"/>
+        </w:rPr>
         <w:t>created</w:t>
       </w:r>
       <w:r>
+        <w:rPr>
+          <w:highlight w:val="cyan"/>
+        </w:rPr>
         <w:t xml:space="preserve"> </w:t>
       </w:r>
       <w:r>
         <w:rPr>
           <w:rStyle w:val="CodeChar"/>
+          <w:highlight w:val="cyan"/>
         </w:rPr>
         <w:t>Trips</w:t>
       </w:r>
       <w:r>
+        <w:rPr>
+          <w:highlight w:val="cyan"/>
+        </w:rPr>
         <w:t xml:space="preserve"> are visualized on the </w:t>
       </w:r>
       <w:r>
         <w:rPr>
           <w:rStyle w:val="CodeChar"/>
+          <w:highlight w:val="cyan"/>
         </w:rPr>
         <w:t>Home</w:t>
       </w:r>
       <w:r>
+        <w:rPr>
+          <w:highlight w:val="cyan"/>
+        </w:rPr>
         <w:t xml:space="preserve"> </w:t>
       </w:r>
       <w:r>
         <w:rPr>
           <w:rStyle w:val="CodeChar"/>
+          <w:highlight w:val="cyan"/>
         </w:rPr>
         <w:t>Page</w:t>
       </w:r>
       <w:r>
-        <w:t xml:space="preserve">, each one in its own separate </w:t>
-      </w:r>
-      <w:r>
-        <w:t>rectangular element</w:t>
-      </w:r>
-      <w:r>
+        <w:rPr>
+          <w:highlight w:val="cyan"/>
+        </w:rPr>
+        <w:t>, each one in its own separate rectangular element</w:t>
+      </w:r>
+      <w:r>
+        <w:rPr>
+          <w:highlight w:val="cyan"/>
+        </w:rPr>
         <w:t>.</w:t>
       </w:r>
       <w:r>
@@ -2628,169 +3003,208 @@
       <w:r>
         <w:rPr>
           <w:rStyle w:val="CodeChar"/>
+          <w:highlight w:val="cyan"/>
         </w:rPr>
         <w:t>Trips</w:t>
       </w:r>
       <w:r>
+        <w:rPr>
+          <w:highlight w:val="cyan"/>
+        </w:rPr>
         <w:t xml:space="preserve"> are visualized on the </w:t>
       </w:r>
       <w:r>
         <w:rPr>
           <w:rStyle w:val="CodeChar"/>
+          <w:highlight w:val="cyan"/>
         </w:rPr>
         <w:t>Home</w:t>
       </w:r>
       <w:r>
+        <w:rPr>
+          <w:highlight w:val="cyan"/>
+        </w:rPr>
         <w:t xml:space="preserve"> </w:t>
       </w:r>
       <w:r>
         <w:rPr>
           <w:rStyle w:val="CodeChar"/>
+          <w:highlight w:val="cyan"/>
         </w:rPr>
         <w:t>Page</w:t>
       </w:r>
       <w:r>
+        <w:rPr>
+          <w:highlight w:val="cyan"/>
+        </w:rPr>
         <w:t xml:space="preserve"> </w:t>
       </w:r>
       <w:r>
+        <w:rPr>
+          <w:highlight w:val="cyan"/>
+        </w:rPr>
         <w:t>as a table</w:t>
       </w:r>
       <w:r>
+        <w:rPr>
+          <w:highlight w:val="cyan"/>
+        </w:rPr>
         <w:t xml:space="preserve"> </w:t>
       </w:r>
       <w:r>
+        <w:rPr>
+          <w:highlight w:val="cyan"/>
+        </w:rPr>
         <w:t xml:space="preserve">with </w:t>
       </w:r>
       <w:r>
         <w:rPr>
           <w:b/>
+          <w:highlight w:val="cyan"/>
         </w:rPr>
         <w:t>StartPoint</w:t>
       </w:r>
       <w:r>
+        <w:rPr>
+          <w:highlight w:val="cyan"/>
+        </w:rPr>
         <w:t xml:space="preserve">, </w:t>
       </w:r>
       <w:r>
         <w:rPr>
           <w:b/>
-        </w:rPr>
-        <w:t>EndPoint</w:t>
+          <w:highlight w:val="cyan"/>
+        </w:rPr>
+        <w:t>EndPoint, DepartureTime, Seats</w:t>
       </w:r>
       <w:r>
         <w:rPr>
           <w:b/>
-        </w:rPr>
-        <w:t xml:space="preserve">, </w:t>
+          <w:highlight w:val="cyan"/>
+        </w:rPr>
+        <w:t xml:space="preserve"> (the currently free Seats)</w:t>
       </w:r>
       <w:r>
         <w:rPr>
           <w:b/>
-        </w:rPr>
-        <w:t>DepartureTime</w:t>
-      </w:r>
-      <w:r>
-        <w:rPr>
-          <w:b/>
-        </w:rPr>
-        <w:t xml:space="preserve">, </w:t>
-      </w:r>
-      <w:r>
-        <w:rPr>
-          <w:b/>
-        </w:rPr>
-        <w:t>Seats</w:t>
-      </w:r>
-      <w:r>
-        <w:rPr>
-          <w:b/>
-        </w:rPr>
-        <w:t xml:space="preserve"> (the currently free Seats)</w:t>
-      </w:r>
-      <w:r>
-        <w:rPr>
-          <w:b/>
-        </w:rPr>
-        <w:t xml:space="preserve">, </w:t>
-      </w:r>
-      <w:r>
-        <w:rPr>
-          <w:b/>
-        </w:rPr>
-        <w:t>Details</w:t>
-      </w:r>
-      <w:r>
+          <w:highlight w:val="cyan"/>
+        </w:rPr>
+        <w:t>, Details</w:t>
+      </w:r>
+      <w:r>
+        <w:rPr>
+          <w:highlight w:val="cyan"/>
+        </w:rPr>
         <w:t xml:space="preserve"> </w:t>
       </w:r>
       <w:r>
+        <w:rPr>
+          <w:highlight w:val="cyan"/>
+        </w:rPr>
         <w:t>a</w:t>
       </w:r>
       <w:r>
-        <w:t>nd</w:t>
-      </w:r>
-      <w:r>
-        <w:t xml:space="preserve"> action</w:t>
-      </w:r>
-      <w:r>
+        <w:rPr>
+          <w:highlight w:val="cyan"/>
+        </w:rPr>
+        <w:t>nd action</w:t>
+      </w:r>
+      <w:r>
+        <w:rPr>
+          <w:highlight w:val="cyan"/>
+        </w:rPr>
         <w:t xml:space="preserve"> </w:t>
       </w:r>
       <w:r>
         <w:rPr>
           <w:rFonts w:ascii="Consolas" w:hAnsi="Consolas"/>
           <w:b/>
+          <w:highlight w:val="cyan"/>
         </w:rPr>
         <w:t>Info</w:t>
       </w:r>
       <w:r>
+        <w:rPr>
+          <w:highlight w:val="cyan"/>
+        </w:rPr>
         <w:t>.</w:t>
       </w:r>
     </w:p>
     <w:p>
       <w:pPr>
         <w:jc w:val="both"/>
-      </w:pPr>
-      <w:r>
-        <w:rPr>
-          <w:rStyle w:val="CodeChar"/>
+        <w:rPr>
+          <w:highlight w:val="cyan"/>
+        </w:rPr>
+      </w:pPr>
+      <w:r>
+        <w:rPr>
+          <w:rStyle w:val="CodeChar"/>
+          <w:highlight w:val="cyan"/>
         </w:rPr>
         <w:t>Trips</w:t>
       </w:r>
       <w:r>
+        <w:rPr>
+          <w:highlight w:val="cyan"/>
+        </w:rPr>
         <w:t xml:space="preserve"> are visualized on the </w:t>
       </w:r>
       <w:r>
         <w:rPr>
           <w:rStyle w:val="CodeChar"/>
+          <w:highlight w:val="cyan"/>
         </w:rPr>
         <w:t>Home</w:t>
       </w:r>
       <w:r>
+        <w:rPr>
+          <w:highlight w:val="cyan"/>
+        </w:rPr>
         <w:t xml:space="preserve"> </w:t>
       </w:r>
       <w:r>
         <w:rPr>
           <w:rStyle w:val="CodeChar"/>
+          <w:highlight w:val="cyan"/>
         </w:rPr>
         <w:t>Page</w:t>
       </w:r>
       <w:r>
+        <w:rPr>
+          <w:highlight w:val="cyan"/>
+        </w:rPr>
         <w:t xml:space="preserve"> with</w:t>
       </w:r>
       <w:r>
+        <w:rPr>
+          <w:highlight w:val="cyan"/>
+        </w:rPr>
         <w:t xml:space="preserve"> button</w:t>
       </w:r>
       <w:r>
+        <w:rPr>
+          <w:highlight w:val="cyan"/>
+        </w:rPr>
         <w:t xml:space="preserve"> – [</w:t>
       </w:r>
       <w:r>
         <w:rPr>
           <w:b/>
+          <w:highlight w:val="cyan"/>
         </w:rPr>
         <w:t>Info</w:t>
       </w:r>
       <w:r>
+        <w:rPr>
+          <w:highlight w:val="cyan"/>
+        </w:rPr>
         <w:t>]</w:t>
       </w:r>
       <w:r>
+        <w:rPr>
+          <w:highlight w:val="cyan"/>
+        </w:rPr>
         <w:t>.</w:t>
       </w:r>
     </w:p>
@@ -2807,40 +3221,53 @@
           <w:rFonts w:asciiTheme="minorHAnsi" w:hAnsiTheme="minorHAnsi"/>
           <w:b w:val="0"/>
           <w:noProof w:val="0"/>
-        </w:rPr>
-      </w:pPr>
-      <w:r>
+          <w:highlight w:val="cyan"/>
+        </w:rPr>
+      </w:pPr>
+      <w:r>
+        <w:rPr>
+          <w:highlight w:val="cyan"/>
+        </w:rPr>
         <w:t>The [</w:t>
       </w:r>
       <w:r>
         <w:rPr>
           <w:b/>
+          <w:highlight w:val="cyan"/>
         </w:rPr>
         <w:t>Info</w:t>
       </w:r>
       <w:r>
+        <w:rPr>
+          <w:highlight w:val="cyan"/>
+        </w:rPr>
         <w:t xml:space="preserve">] button leads to the </w:t>
       </w:r>
       <w:r>
         <w:rPr>
           <w:rStyle w:val="CodeChar"/>
+          <w:highlight w:val="cyan"/>
         </w:rPr>
         <w:t>Details</w:t>
       </w:r>
       <w:r>
+        <w:rPr>
+          <w:highlight w:val="cyan"/>
+        </w:rPr>
         <w:t xml:space="preserve"> </w:t>
       </w:r>
       <w:r>
         <w:rPr>
           <w:rStyle w:val="CodeChar"/>
+          <w:highlight w:val="cyan"/>
         </w:rPr>
         <w:t>Page</w:t>
       </w:r>
       <w:r>
-        <w:t xml:space="preserve"> </w:t>
-      </w:r>
-      <w:r>
-        <w:t>of the trip</w:t>
+        <w:rPr>
+          <w:highlight w:val="cyan"/>
+        </w:rPr>
+        <w:t xml:space="preserve"> of the trip</w:t>
       </w:r>
     </w:p>
     <w:p>
@@ -2856,10 +3283,14 @@
       <w:r>
         <w:rPr>
           <w:rStyle w:val="CodeChar"/>
+          <w:highlight w:val="cyan"/>
         </w:rPr>
         <w:t>Trips</w:t>
       </w:r>
       <w:r>
+        <w:rPr>
+          <w:highlight w:val="cyan"/>
+        </w:rPr>
         <w:t xml:space="preserve"> </w:t>
       </w:r>
       <w:r>
@@ -2868,21 +3299,27 @@
           <w:rFonts w:asciiTheme="minorHAnsi" w:hAnsiTheme="minorHAnsi"/>
           <w:b w:val="0"/>
           <w:noProof w:val="0"/>
+          <w:highlight w:val="cyan"/>
         </w:rPr>
         <w:t xml:space="preserve">have </w:t>
       </w:r>
       <w:r>
         <w:rPr>
           <w:rStyle w:val="CodeChar"/>
+          <w:highlight w:val="cyan"/>
         </w:rPr>
         <w:t>Details</w:t>
       </w:r>
       <w:r>
+        <w:rPr>
+          <w:highlight w:val="cyan"/>
+        </w:rPr>
         <w:t xml:space="preserve"> </w:t>
       </w:r>
       <w:r>
         <w:rPr>
           <w:rStyle w:val="CodeChar"/>
+          <w:highlight w:val="cyan"/>
         </w:rPr>
         <w:t>Page</w:t>
       </w:r>
@@ -2892,6 +3329,7 @@
           <w:rFonts w:asciiTheme="minorHAnsi" w:hAnsiTheme="minorHAnsi"/>
           <w:b w:val="0"/>
           <w:noProof w:val="0"/>
+          <w:highlight w:val="cyan"/>
         </w:rPr>
         <w:t xml:space="preserve">, </w:t>
       </w:r>
@@ -2901,6 +3339,7 @@
           <w:rFonts w:asciiTheme="minorHAnsi" w:hAnsiTheme="minorHAnsi"/>
           <w:b w:val="0"/>
           <w:noProof w:val="0"/>
+          <w:highlight w:val="cyan"/>
         </w:rPr>
         <w:t>where the information about them is displayed. At the bottom there is one button, which is J</w:t>
       </w:r>
@@ -2910,6 +3349,7 @@
           <w:rFonts w:asciiTheme="minorHAnsi" w:hAnsiTheme="minorHAnsi"/>
           <w:b w:val="0"/>
           <w:noProof w:val="0"/>
+          <w:highlight w:val="cyan"/>
         </w:rPr>
         <w:t>oin.</w:t>
       </w:r>
@@ -2919,6 +3359,7 @@
           <w:rFonts w:asciiTheme="minorHAnsi" w:hAnsiTheme="minorHAnsi"/>
           <w:b w:val="0"/>
           <w:noProof w:val="0"/>
+          <w:highlight w:val="cyan"/>
         </w:rPr>
         <w:t xml:space="preserve"> Upon pressing it, the </w:t>
       </w:r>
@@ -2926,6 +3367,7 @@
         <w:rPr>
           <w:rStyle w:val="CodeChar"/>
           <w:noProof w:val="0"/>
+          <w:highlight w:val="cyan"/>
         </w:rPr>
         <w:t>User</w:t>
       </w:r>
@@ -2935,6 +3377,7 @@
           <w:rFonts w:asciiTheme="minorHAnsi" w:hAnsiTheme="minorHAnsi"/>
           <w:b w:val="0"/>
           <w:noProof w:val="0"/>
+          <w:highlight w:val="cyan"/>
         </w:rPr>
         <w:t xml:space="preserve"> joins the </w:t>
       </w:r>
@@ -2942,15 +3385,9 @@
         <w:rPr>
           <w:rStyle w:val="CodeChar"/>
           <w:noProof w:val="0"/>
-        </w:rPr>
-        <w:t>T</w:t>
-      </w:r>
-      <w:r>
-        <w:rPr>
-          <w:rStyle w:val="CodeChar"/>
-          <w:noProof w:val="0"/>
-        </w:rPr>
-        <w:t>rip</w:t>
+          <w:highlight w:val="cyan"/>
+        </w:rPr>
+        <w:t>Trip</w:t>
       </w:r>
       <w:r>
         <w:rPr>
@@ -2958,6 +3395,7 @@
           <w:rFonts w:asciiTheme="minorHAnsi" w:hAnsiTheme="minorHAnsi"/>
           <w:b w:val="0"/>
           <w:noProof w:val="0"/>
+          <w:highlight w:val="cyan"/>
         </w:rPr>
         <w:t xml:space="preserve">. A </w:t>
       </w:r>
@@ -2965,6 +3403,7 @@
         <w:rPr>
           <w:rStyle w:val="CodeChar"/>
           <w:noProof w:val="0"/>
+          <w:highlight w:val="cyan"/>
         </w:rPr>
         <w:t>User</w:t>
       </w:r>
@@ -2974,6 +3413,7 @@
           <w:rFonts w:asciiTheme="minorHAnsi" w:hAnsiTheme="minorHAnsi"/>
           <w:b w:val="0"/>
           <w:noProof w:val="0"/>
+          <w:highlight w:val="cyan"/>
         </w:rPr>
         <w:t xml:space="preserve"> can join the </w:t>
       </w:r>
@@ -2981,15 +3421,9 @@
         <w:rPr>
           <w:rStyle w:val="CodeChar"/>
           <w:noProof w:val="0"/>
-        </w:rPr>
-        <w:t>T</w:t>
-      </w:r>
-      <w:r>
-        <w:rPr>
-          <w:rStyle w:val="CodeChar"/>
-          <w:noProof w:val="0"/>
-        </w:rPr>
-        <w:t>rip</w:t>
+          <w:highlight w:val="cyan"/>
+        </w:rPr>
+        <w:t>Trip</w:t>
       </w:r>
       <w:r>
         <w:rPr>
@@ -2997,6 +3431,7 @@
           <w:rFonts w:asciiTheme="minorHAnsi" w:hAnsiTheme="minorHAnsi"/>
           <w:b w:val="0"/>
           <w:noProof w:val="0"/>
+          <w:highlight w:val="cyan"/>
         </w:rPr>
         <w:t xml:space="preserve"> just once! You should display the </w:t>
       </w:r>
@@ -3005,6 +3440,7 @@
           <w:rStyle w:val="CodeChar"/>
           <w:rFonts w:asciiTheme="minorHAnsi" w:hAnsiTheme="minorHAnsi"/>
           <w:noProof w:val="0"/>
+          <w:highlight w:val="cyan"/>
         </w:rPr>
         <w:t>currently free seats</w:t>
       </w:r>
@@ -3014,6 +3450,7 @@
           <w:rFonts w:asciiTheme="minorHAnsi" w:hAnsiTheme="minorHAnsi"/>
           <w:b w:val="0"/>
           <w:noProof w:val="0"/>
+          <w:highlight w:val="cyan"/>
         </w:rPr>
         <w:t>.</w:t>
       </w:r>
@@ -3035,53 +3472,79 @@
           <w:numId w:val="12"/>
         </w:numPr>
         <w:jc w:val="both"/>
-      </w:pPr>
-      <w:r>
+        <w:rPr>
+          <w:highlight w:val="cyan"/>
+        </w:rPr>
+      </w:pPr>
+      <w:r>
+        <w:rPr>
+          <w:highlight w:val="cyan"/>
+        </w:rPr>
         <w:t xml:space="preserve">Upon successful </w:t>
       </w:r>
       <w:r>
         <w:rPr>
           <w:rStyle w:val="CodeChar"/>
+          <w:highlight w:val="cyan"/>
         </w:rPr>
         <w:t>R</w:t>
       </w:r>
       <w:r>
         <w:rPr>
           <w:rStyle w:val="CodeChar"/>
+          <w:highlight w:val="cyan"/>
         </w:rPr>
         <w:t>egistration</w:t>
       </w:r>
       <w:r>
+        <w:rPr>
+          <w:highlight w:val="cyan"/>
+        </w:rPr>
         <w:t xml:space="preserve"> of a </w:t>
       </w:r>
       <w:r>
         <w:rPr>
           <w:rStyle w:val="CodeChar"/>
+          <w:highlight w:val="cyan"/>
         </w:rPr>
         <w:t>User</w:t>
       </w:r>
       <w:r>
+        <w:rPr>
+          <w:highlight w:val="cyan"/>
+        </w:rPr>
         <w:t>,</w:t>
       </w:r>
       <w:r>
+        <w:rPr>
+          <w:highlight w:val="cyan"/>
+        </w:rPr>
         <w:t xml:space="preserve"> you should be redirected to the </w:t>
       </w:r>
       <w:r>
         <w:rPr>
           <w:rStyle w:val="CodeChar"/>
+          <w:highlight w:val="cyan"/>
         </w:rPr>
         <w:t>Login</w:t>
       </w:r>
       <w:r>
+        <w:rPr>
+          <w:highlight w:val="cyan"/>
+        </w:rPr>
         <w:t xml:space="preserve"> </w:t>
       </w:r>
       <w:r>
         <w:rPr>
           <w:rStyle w:val="CodeChar"/>
+          <w:highlight w:val="cyan"/>
         </w:rPr>
         <w:t>Page</w:t>
       </w:r>
       <w:r>
+        <w:rPr>
+          <w:highlight w:val="cyan"/>
+        </w:rPr>
         <w:t>.</w:t>
       </w:r>
     </w:p>
@@ -3093,38 +3556,62 @@
           <w:numId w:val="12"/>
         </w:numPr>
         <w:jc w:val="both"/>
-      </w:pPr>
-      <w:r>
+        <w:rPr>
+          <w:highlight w:val="cyan"/>
+        </w:rPr>
+      </w:pPr>
+      <w:r>
+        <w:rPr>
+          <w:highlight w:val="cyan"/>
+        </w:rPr>
         <w:t xml:space="preserve">Upon successful </w:t>
       </w:r>
       <w:r>
         <w:rPr>
           <w:rStyle w:val="CodeChar"/>
+          <w:highlight w:val="cyan"/>
         </w:rPr>
         <w:t>Login</w:t>
       </w:r>
       <w:r>
+        <w:rPr>
+          <w:highlight w:val="cyan"/>
+        </w:rPr>
         <w:t xml:space="preserve"> of a </w:t>
       </w:r>
       <w:r>
         <w:rPr>
           <w:rStyle w:val="CodeChar"/>
+          <w:highlight w:val="cyan"/>
         </w:rPr>
         <w:t>User</w:t>
       </w:r>
       <w:r>
-        <w:t xml:space="preserve">, you should be redirected to the </w:t>
-      </w:r>
-      <w:r>
+        <w:t xml:space="preserve">, </w:t>
+      </w:r>
+      <w:r>
+        <w:rPr>
+          <w:highlight w:val="cyan"/>
+        </w:rPr>
+        <w:t xml:space="preserve">you should be redirected to the </w:t>
+      </w:r>
+      <w:r>
+        <w:rPr>
+          <w:highlight w:val="cyan"/>
+        </w:rPr>
         <w:t>/</w:t>
       </w:r>
       <w:r>
         <w:rPr>
           <w:rStyle w:val="CodeChar"/>
+          <w:highlight w:val="cyan"/>
         </w:rPr>
         <w:t>Trips/All</w:t>
       </w:r>
       <w:r>
+        <w:rPr>
+          <w:highlight w:val="cyan"/>
+        </w:rPr>
         <w:t>.</w:t>
       </w:r>
     </w:p>
@@ -3136,44 +3623,71 @@
           <w:numId w:val="12"/>
         </w:numPr>
         <w:jc w:val="both"/>
-      </w:pPr>
-      <w:r>
+        <w:rPr>
+          <w:highlight w:val="cyan"/>
+        </w:rPr>
+      </w:pPr>
+      <w:r>
+        <w:rPr>
+          <w:highlight w:val="cyan"/>
+        </w:rPr>
         <w:t xml:space="preserve">Upon successful </w:t>
       </w:r>
       <w:r>
         <w:rPr>
           <w:rStyle w:val="CodeChar"/>
+          <w:highlight w:val="cyan"/>
         </w:rPr>
         <w:t>Creation</w:t>
       </w:r>
       <w:r>
+        <w:rPr>
+          <w:highlight w:val="cyan"/>
+        </w:rPr>
         <w:t xml:space="preserve"> of a </w:t>
       </w:r>
       <w:r>
         <w:rPr>
           <w:rStyle w:val="CodeChar"/>
+          <w:highlight w:val="cyan"/>
         </w:rPr>
         <w:t>Trip</w:t>
       </w:r>
       <w:r>
+        <w:rPr>
+          <w:highlight w:val="cyan"/>
+        </w:rPr>
         <w:t>,</w:t>
       </w:r>
       <w:r>
+        <w:rPr>
+          <w:highlight w:val="cyan"/>
+        </w:rPr>
         <w:t xml:space="preserve"> you should be redirected to the</w:t>
       </w:r>
       <w:r>
+        <w:rPr>
+          <w:highlight w:val="cyan"/>
+        </w:rPr>
         <w:t xml:space="preserve"> </w:t>
       </w:r>
       <w:r>
+        <w:rPr>
+          <w:highlight w:val="cyan"/>
+        </w:rPr>
         <w:t>/</w:t>
       </w:r>
       <w:r>
         <w:rPr>
           <w:rStyle w:val="CodeChar"/>
+          <w:highlight w:val="cyan"/>
         </w:rPr>
         <w:t>Trips/All</w:t>
       </w:r>
       <w:r>
+        <w:rPr>
+          <w:highlight w:val="cyan"/>
+        </w:rPr>
         <w:t>.</w:t>
       </w:r>
     </w:p>
@@ -3185,38 +3699,64 @@
           <w:numId w:val="12"/>
         </w:numPr>
         <w:jc w:val="both"/>
-      </w:pPr>
-      <w:r>
+        <w:rPr>
+          <w:highlight w:val="cyan"/>
+        </w:rPr>
+      </w:pPr>
+      <w:r>
+        <w:rPr>
+          <w:highlight w:val="cyan"/>
+        </w:rPr>
         <w:t xml:space="preserve">Upon successful </w:t>
       </w:r>
       <w:r>
         <w:rPr>
           <w:rStyle w:val="CodeChar"/>
+          <w:highlight w:val="cyan"/>
         </w:rPr>
         <w:t>Adding user to a trip</w:t>
       </w:r>
       <w:r>
+        <w:rPr>
+          <w:highlight w:val="cyan"/>
+        </w:rPr>
         <w:t>,</w:t>
       </w:r>
       <w:r>
+        <w:rPr>
+          <w:highlight w:val="cyan"/>
+        </w:rPr>
         <w:t xml:space="preserve"> should be redirected to </w:t>
       </w:r>
       <w:r>
+        <w:rPr>
+          <w:highlight w:val="cyan"/>
+        </w:rPr>
         <w:t>the</w:t>
       </w:r>
       <w:r>
+        <w:rPr>
+          <w:highlight w:val="cyan"/>
+        </w:rPr>
         <w:t xml:space="preserve"> </w:t>
       </w:r>
       <w:r>
+        <w:rPr>
+          <w:highlight w:val="cyan"/>
+        </w:rPr>
         <w:t>/</w:t>
       </w:r>
       <w:r>
         <w:rPr>
           <w:rStyle w:val="CodeChar"/>
+          <w:highlight w:val="cyan"/>
         </w:rPr>
         <w:t>Trips/All</w:t>
       </w:r>
       <w:r>
+        <w:rPr>
+          <w:highlight w:val="cyan"/>
+        </w:rPr>
         <w:t>.</w:t>
       </w:r>
     </w:p>
@@ -3288,42 +3828,61 @@
         <w:jc w:val="both"/>
       </w:pPr>
       <w:r>
+        <w:rPr>
+          <w:highlight w:val="cyan"/>
+        </w:rPr>
         <w:t xml:space="preserve">If a </w:t>
       </w:r>
       <w:r>
         <w:rPr>
           <w:rStyle w:val="CodeChar"/>
+          <w:highlight w:val="cyan"/>
         </w:rPr>
         <w:t>User</w:t>
       </w:r>
       <w:r>
+        <w:rPr>
+          <w:highlight w:val="cyan"/>
+        </w:rPr>
         <w:t xml:space="preserve"> tries to join a </w:t>
       </w:r>
       <w:r>
         <w:rPr>
           <w:rStyle w:val="CodeChar"/>
+          <w:highlight w:val="cyan"/>
         </w:rPr>
         <w:t>Trip</w:t>
       </w:r>
       <w:r>
+        <w:rPr>
+          <w:highlight w:val="cyan"/>
+        </w:rPr>
         <w:t xml:space="preserve"> more than once, they should be redirected to the </w:t>
       </w:r>
       <w:r>
         <w:rPr>
           <w:b/>
+          <w:highlight w:val="cyan"/>
         </w:rPr>
         <w:t>details page</w:t>
       </w:r>
       <w:r>
+        <w:rPr>
+          <w:highlight w:val="cyan"/>
+        </w:rPr>
         <w:t xml:space="preserve"> of the given </w:t>
       </w:r>
       <w:r>
         <w:rPr>
           <w:rStyle w:val="CodeChar"/>
+          <w:highlight w:val="cyan"/>
         </w:rPr>
         <w:t>Trip</w:t>
       </w:r>
       <w:r>
+        <w:rPr>
+          <w:highlight w:val="cyan"/>
+        </w:rPr>
         <w:t>.</w:t>
       </w:r>
     </w:p>
@@ -3376,23 +3935,34 @@
           <w:numId w:val="5"/>
         </w:numPr>
         <w:jc w:val="both"/>
-      </w:pPr>
-      <w:r>
-        <w:rPr>
-          <w:rStyle w:val="CodeChar"/>
+        <w:rPr>
+          <w:highlight w:val="cyan"/>
+        </w:rPr>
+      </w:pPr>
+      <w:r>
+        <w:rPr>
+          <w:rStyle w:val="CodeChar"/>
+          <w:highlight w:val="cyan"/>
         </w:rPr>
         <w:t>Guest</w:t>
       </w:r>
       <w:r>
+        <w:rPr>
+          <w:highlight w:val="cyan"/>
+        </w:rPr>
         <w:t xml:space="preserve"> (not logged in) users can access </w:t>
       </w:r>
       <w:r>
         <w:rPr>
           <w:rStyle w:val="CodeChar"/>
+          <w:highlight w:val="cyan"/>
         </w:rPr>
         <w:t>Index</w:t>
       </w:r>
       <w:r>
+        <w:rPr>
+          <w:highlight w:val="cyan"/>
+        </w:rPr>
         <w:t xml:space="preserve"> page.</w:t>
       </w:r>
     </w:p>
@@ -3404,23 +3974,34 @@
           <w:numId w:val="5"/>
         </w:numPr>
         <w:jc w:val="both"/>
-      </w:pPr>
-      <w:r>
-        <w:rPr>
-          <w:rStyle w:val="CodeChar"/>
+        <w:rPr>
+          <w:highlight w:val="cyan"/>
+        </w:rPr>
+      </w:pPr>
+      <w:r>
+        <w:rPr>
+          <w:rStyle w:val="CodeChar"/>
+          <w:highlight w:val="cyan"/>
         </w:rPr>
         <w:t>Guest</w:t>
       </w:r>
       <w:r>
+        <w:rPr>
+          <w:highlight w:val="cyan"/>
+        </w:rPr>
         <w:t xml:space="preserve"> (not logged in) users can access </w:t>
       </w:r>
       <w:r>
         <w:rPr>
           <w:rStyle w:val="CodeChar"/>
+          <w:highlight w:val="cyan"/>
         </w:rPr>
         <w:t>Login</w:t>
       </w:r>
       <w:r>
+        <w:rPr>
+          <w:highlight w:val="cyan"/>
+        </w:rPr>
         <w:t xml:space="preserve"> page.</w:t>
       </w:r>
     </w:p>
@@ -3432,23 +4013,34 @@
           <w:numId w:val="5"/>
         </w:numPr>
         <w:jc w:val="both"/>
-      </w:pPr>
-      <w:r>
-        <w:rPr>
-          <w:rStyle w:val="CodeChar"/>
+        <w:rPr>
+          <w:highlight w:val="cyan"/>
+        </w:rPr>
+      </w:pPr>
+      <w:r>
+        <w:rPr>
+          <w:rStyle w:val="CodeChar"/>
+          <w:highlight w:val="cyan"/>
         </w:rPr>
         <w:t>Guest</w:t>
       </w:r>
       <w:r>
+        <w:rPr>
+          <w:highlight w:val="cyan"/>
+        </w:rPr>
         <w:t xml:space="preserve"> (not logged in) users can access </w:t>
       </w:r>
       <w:r>
         <w:rPr>
           <w:rStyle w:val="CodeChar"/>
+          <w:highlight w:val="cyan"/>
         </w:rPr>
         <w:t>Register</w:t>
       </w:r>
       <w:r>
+        <w:rPr>
+          <w:highlight w:val="cyan"/>
+        </w:rPr>
         <w:t xml:space="preserve"> page.</w:t>
       </w:r>
     </w:p>
@@ -3460,23 +4052,34 @@
           <w:numId w:val="5"/>
         </w:numPr>
         <w:jc w:val="both"/>
-      </w:pPr>
-      <w:r>
-        <w:rPr>
-          <w:rStyle w:val="CodeChar"/>
+        <w:rPr>
+          <w:highlight w:val="cyan"/>
+        </w:rPr>
+      </w:pPr>
+      <w:r>
+        <w:rPr>
+          <w:rStyle w:val="CodeChar"/>
+          <w:highlight w:val="cyan"/>
         </w:rPr>
         <w:t>Users</w:t>
       </w:r>
       <w:r>
+        <w:rPr>
+          <w:highlight w:val="cyan"/>
+        </w:rPr>
         <w:t xml:space="preserve"> (logged in) cannot access </w:t>
       </w:r>
       <w:r>
         <w:rPr>
           <w:rStyle w:val="CodeChar"/>
+          <w:highlight w:val="cyan"/>
         </w:rPr>
         <w:t>Guest</w:t>
       </w:r>
       <w:r>
+        <w:rPr>
+          <w:highlight w:val="cyan"/>
+        </w:rPr>
         <w:t xml:space="preserve"> pages.</w:t>
       </w:r>
     </w:p>
@@ -3488,38 +4091,58 @@
           <w:numId w:val="5"/>
         </w:numPr>
         <w:jc w:val="both"/>
-      </w:pPr>
-      <w:r>
-        <w:rPr>
-          <w:rStyle w:val="CodeChar"/>
+        <w:rPr>
+          <w:highlight w:val="cyan"/>
+        </w:rPr>
+      </w:pPr>
+      <w:r>
+        <w:rPr>
+          <w:rStyle w:val="CodeChar"/>
+          <w:highlight w:val="cyan"/>
         </w:rPr>
         <w:t>Users</w:t>
       </w:r>
       <w:r>
+        <w:rPr>
+          <w:highlight w:val="cyan"/>
+        </w:rPr>
         <w:t xml:space="preserve"> (logged in) can access </w:t>
       </w:r>
       <w:r>
         <w:rPr>
           <w:rStyle w:val="CodeChar"/>
+          <w:highlight w:val="cyan"/>
         </w:rPr>
         <w:t>Trip Add</w:t>
       </w:r>
       <w:r>
-        <w:t xml:space="preserve"> </w:t>
-      </w:r>
-      <w:r>
-        <w:t>page</w:t>
-      </w:r>
-      <w:r>
+        <w:rPr>
+          <w:highlight w:val="cyan"/>
+        </w:rPr>
+        <w:t xml:space="preserve"> page</w:t>
+      </w:r>
+      <w:r>
+        <w:rPr>
+          <w:highlight w:val="cyan"/>
+        </w:rPr>
         <w:t xml:space="preserve"> and funct</w:t>
       </w:r>
       <w:r>
+        <w:rPr>
+          <w:highlight w:val="cyan"/>
+        </w:rPr>
         <w:t>io</w:t>
       </w:r>
       <w:r>
+        <w:rPr>
+          <w:highlight w:val="cyan"/>
+        </w:rPr>
         <w:t>nality</w:t>
       </w:r>
       <w:r>
+        <w:rPr>
+          <w:highlight w:val="cyan"/>
+        </w:rPr>
         <w:t>.</w:t>
       </w:r>
     </w:p>
@@ -3531,35 +4154,53 @@
           <w:numId w:val="5"/>
         </w:numPr>
         <w:jc w:val="both"/>
-      </w:pPr>
-      <w:r>
-        <w:rPr>
-          <w:rStyle w:val="CodeChar"/>
+        <w:rPr>
+          <w:highlight w:val="cyan"/>
+        </w:rPr>
+      </w:pPr>
+      <w:r>
+        <w:rPr>
+          <w:rStyle w:val="CodeChar"/>
+          <w:highlight w:val="cyan"/>
         </w:rPr>
         <w:t>Users</w:t>
       </w:r>
       <w:r>
+        <w:rPr>
+          <w:highlight w:val="cyan"/>
+        </w:rPr>
         <w:t xml:space="preserve"> (logged in) can access </w:t>
       </w:r>
       <w:r>
         <w:rPr>
           <w:rStyle w:val="CodeChar"/>
+          <w:highlight w:val="cyan"/>
         </w:rPr>
         <w:t xml:space="preserve">Trip </w:t>
       </w:r>
       <w:r>
         <w:rPr>
           <w:rStyle w:val="CodeChar"/>
+          <w:highlight w:val="cyan"/>
         </w:rPr>
         <w:t>Details</w:t>
       </w:r>
       <w:r>
+        <w:rPr>
+          <w:highlight w:val="cyan"/>
+        </w:rPr>
         <w:t xml:space="preserve"> </w:t>
       </w:r>
       <w:r>
+        <w:rPr>
+          <w:highlight w:val="cyan"/>
+        </w:rPr>
         <w:t>page</w:t>
       </w:r>
       <w:r>
+        <w:rPr>
+          <w:highlight w:val="cyan"/>
+        </w:rPr>
         <w:t>.</w:t>
       </w:r>
     </w:p>
@@ -3571,30 +4212,35 @@
           <w:numId w:val="5"/>
         </w:numPr>
         <w:jc w:val="both"/>
-      </w:pPr>
-      <w:r>
-        <w:rPr>
-          <w:rStyle w:val="CodeChar"/>
+        <w:rPr>
+          <w:highlight w:val="cyan"/>
+        </w:rPr>
+      </w:pPr>
+      <w:r>
+        <w:rPr>
+          <w:rStyle w:val="CodeChar"/>
+          <w:highlight w:val="cyan"/>
         </w:rPr>
         <w:t>Users</w:t>
       </w:r>
       <w:r>
+        <w:rPr>
+          <w:highlight w:val="cyan"/>
+        </w:rPr>
         <w:t xml:space="preserve"> (logged in) can access </w:t>
       </w:r>
       <w:r>
         <w:rPr>
           <w:rStyle w:val="CodeChar"/>
+          <w:highlight w:val="cyan"/>
         </w:rPr>
         <w:t>Trips All</w:t>
       </w:r>
       <w:r>
-        <w:t xml:space="preserve"> </w:t>
-      </w:r>
-      <w:r>
-        <w:t>page and functionality</w:t>
-      </w:r>
-      <w:r>
-        <w:t>.</w:t>
+        <w:rPr>
+          <w:highlight w:val="cyan"/>
+        </w:rPr>
+        <w:t xml:space="preserve"> page and functionality.</w:t>
       </w:r>
     </w:p>
     <w:p>
@@ -3605,23 +4251,34 @@
           <w:numId w:val="5"/>
         </w:numPr>
         <w:jc w:val="both"/>
-      </w:pPr>
-      <w:r>
-        <w:rPr>
-          <w:rStyle w:val="CodeChar"/>
+        <w:rPr>
+          <w:highlight w:val="cyan"/>
+        </w:rPr>
+      </w:pPr>
+      <w:r>
+        <w:rPr>
+          <w:rStyle w:val="CodeChar"/>
+          <w:highlight w:val="cyan"/>
         </w:rPr>
         <w:t>Users</w:t>
       </w:r>
       <w:r>
+        <w:rPr>
+          <w:highlight w:val="cyan"/>
+        </w:rPr>
         <w:t xml:space="preserve"> (logged in) can access </w:t>
       </w:r>
       <w:r>
         <w:rPr>
           <w:rStyle w:val="CodeChar"/>
+          <w:highlight w:val="cyan"/>
         </w:rPr>
         <w:t>Logout</w:t>
       </w:r>
       <w:r>
+        <w:rPr>
+          <w:highlight w:val="cyan"/>
+        </w:rPr>
         <w:t xml:space="preserve"> functionality.</w:t>
       </w:r>
     </w:p>

</xml_diff>